<commit_message>
Give marks according to it's spelling correctness is succesfully created.
</commit_message>
<xml_diff>
--- a/sinhala essay.docx
+++ b/sinhala essay.docx
@@ -4,450 +4,475 @@
   <w:body>
     <w:p>
       <w:pPr>
-        <w:jc w:val="both"/>
-        <w:rPr>
-          <w:rFonts w:ascii="Courier New" w:eastAsia="Times New Roman" w:hAnsi="Courier New" w:cs="Iskoola Pota"/>
-          <w:sz w:val="28"/>
-          <w:szCs w:val="28"/>
+        <w:spacing w:before="100" w:beforeAutospacing="1" w:after="100" w:afterAutospacing="1" w:line="240" w:lineRule="auto"/>
+        <w:rPr>
+          <w:rFonts w:ascii="Times New Roman" w:eastAsia="Times New Roman" w:hAnsi="Times New Roman" w:cs="Times New Roman"/>
+          <w:sz w:val="24"/>
+          <w:szCs w:val="24"/>
           <w:lang w:bidi="si-LK"/>
         </w:rPr>
       </w:pPr>
       <w:r>
         <w:rPr>
-          <w:rFonts w:ascii="Courier New" w:eastAsia="Times New Roman" w:hAnsi="Courier New" w:cs="Iskoola Pota"/>
-          <w:sz w:val="28"/>
-          <w:szCs w:val="28"/>
-          <w:cs/>
-          <w:lang w:bidi="si-LK"/>
-        </w:rPr>
-        <w:t>මනුෂ්‍ය සමාජයේ ඉතිහාසය පුරාම ශිෂ්ටාචාරය සහ සංස්කෘතිය යනු ජනතාවගේ අභිමානය හා අනන්‍යතාවය නිරූපණය කරන ප්‍රධාන අංග විය. ශිෂ්ටාචාරය යනු මානවයාගේ ගෘහනිර්මාණය</w:t>
-      </w:r>
-      <w:r>
-        <w:rPr>
-          <w:rFonts w:ascii="Courier New" w:eastAsia="Times New Roman" w:hAnsi="Courier New" w:cs="Iskoola Pota"/>
-          <w:sz w:val="28"/>
-          <w:szCs w:val="28"/>
-          <w:lang w:bidi="si-LK"/>
-        </w:rPr>
-        <w:t xml:space="preserve">, </w:t>
-      </w:r>
-      <w:r>
-        <w:rPr>
-          <w:rFonts w:ascii="Courier New" w:eastAsia="Times New Roman" w:hAnsi="Courier New" w:cs="Iskoola Pota"/>
-          <w:sz w:val="28"/>
-          <w:szCs w:val="28"/>
-          <w:cs/>
-          <w:lang w:bidi="si-LK"/>
-        </w:rPr>
-        <w:t>ඉගෙනුම</w:t>
-      </w:r>
-      <w:r>
-        <w:rPr>
-          <w:rFonts w:ascii="Courier New" w:eastAsia="Times New Roman" w:hAnsi="Courier New" w:cs="Iskoola Pota"/>
-          <w:sz w:val="28"/>
-          <w:szCs w:val="28"/>
-          <w:lang w:bidi="si-LK"/>
-        </w:rPr>
-        <w:t xml:space="preserve">, </w:t>
-      </w:r>
-      <w:r>
-        <w:rPr>
-          <w:rFonts w:ascii="Courier New" w:eastAsia="Times New Roman" w:hAnsi="Courier New" w:cs="Iskoola Pota"/>
-          <w:sz w:val="28"/>
-          <w:szCs w:val="28"/>
-          <w:cs/>
-          <w:lang w:bidi="si-LK"/>
-        </w:rPr>
-        <w:t>කලාව</w:t>
-      </w:r>
-      <w:r>
-        <w:rPr>
-          <w:rFonts w:ascii="Courier New" w:eastAsia="Times New Roman" w:hAnsi="Courier New" w:cs="Iskoola Pota"/>
-          <w:sz w:val="28"/>
-          <w:szCs w:val="28"/>
-          <w:lang w:bidi="si-LK"/>
-        </w:rPr>
-        <w:t xml:space="preserve">, </w:t>
-      </w:r>
-      <w:r>
-        <w:rPr>
-          <w:rFonts w:ascii="Courier New" w:eastAsia="Times New Roman" w:hAnsi="Courier New" w:cs="Iskoola Pota"/>
-          <w:sz w:val="28"/>
-          <w:szCs w:val="28"/>
-          <w:cs/>
-          <w:lang w:bidi="si-LK"/>
-        </w:rPr>
-        <w:t>ආගම සහ තාක්ෂණය වැනි සියලු දියුණුවල එකතුවයි. සංස්කෘතිය යනු</w:t>
-      </w:r>
-      <w:bookmarkStart w:id="0" w:name="_GoBack"/>
-      <w:bookmarkEnd w:id="0"/>
-      <w:r>
-        <w:rPr>
-          <w:rFonts w:ascii="Courier New" w:eastAsia="Times New Roman" w:hAnsi="Courier New" w:cs="Iskoola Pota"/>
-          <w:sz w:val="28"/>
-          <w:szCs w:val="28"/>
-          <w:cs/>
-          <w:lang w:bidi="si-LK"/>
-        </w:rPr>
-        <w:t xml:space="preserve"> භාෂාව</w:t>
-      </w:r>
-      <w:r>
-        <w:rPr>
-          <w:rFonts w:ascii="Courier New" w:eastAsia="Times New Roman" w:hAnsi="Courier New" w:cs="Iskoola Pota"/>
-          <w:sz w:val="28"/>
-          <w:szCs w:val="28"/>
-          <w:lang w:bidi="si-LK"/>
-        </w:rPr>
-        <w:t xml:space="preserve">, </w:t>
-      </w:r>
-      <w:r>
-        <w:rPr>
-          <w:rFonts w:ascii="Courier New" w:eastAsia="Times New Roman" w:hAnsi="Courier New" w:cs="Iskoola Pota"/>
-          <w:sz w:val="28"/>
-          <w:szCs w:val="28"/>
-          <w:cs/>
-          <w:lang w:bidi="si-LK"/>
-        </w:rPr>
-        <w:t>සිරිත්</w:t>
-      </w:r>
-      <w:r>
-        <w:rPr>
-          <w:rFonts w:ascii="Courier New" w:eastAsia="Times New Roman" w:hAnsi="Courier New" w:cs="Iskoola Pota"/>
-          <w:sz w:val="28"/>
-          <w:szCs w:val="28"/>
-          <w:lang w:bidi="si-LK"/>
-        </w:rPr>
-        <w:t xml:space="preserve">, </w:t>
-      </w:r>
-      <w:r>
-        <w:rPr>
-          <w:rFonts w:ascii="Courier New" w:eastAsia="Times New Roman" w:hAnsi="Courier New" w:cs="Iskoola Pota"/>
-          <w:sz w:val="28"/>
-          <w:szCs w:val="28"/>
-          <w:cs/>
-          <w:lang w:bidi="si-LK"/>
-        </w:rPr>
-        <w:t>විශ්වාස</w:t>
-      </w:r>
-      <w:r>
-        <w:rPr>
-          <w:rFonts w:ascii="Courier New" w:eastAsia="Times New Roman" w:hAnsi="Courier New" w:cs="Iskoola Pota"/>
-          <w:sz w:val="28"/>
-          <w:szCs w:val="28"/>
-          <w:lang w:bidi="si-LK"/>
-        </w:rPr>
-        <w:t xml:space="preserve">, </w:t>
-      </w:r>
-      <w:r>
-        <w:rPr>
-          <w:rFonts w:ascii="Courier New" w:eastAsia="Times New Roman" w:hAnsi="Courier New" w:cs="Iskoola Pota"/>
-          <w:sz w:val="28"/>
-          <w:szCs w:val="28"/>
-          <w:cs/>
-          <w:lang w:bidi="si-LK"/>
-        </w:rPr>
-        <w:t>සංගීතය සහ කෑම් පානය වැනි සමාජයේ චර්යා පිළිබඳ සම්ප්‍රදායයි. මෙම දෙක එකිනෙකට සම්බන්ධ වන අතර</w:t>
-      </w:r>
-      <w:r>
-        <w:rPr>
-          <w:rFonts w:ascii="Courier New" w:eastAsia="Times New Roman" w:hAnsi="Courier New" w:cs="Iskoola Pota"/>
-          <w:sz w:val="28"/>
-          <w:szCs w:val="28"/>
-          <w:lang w:bidi="si-LK"/>
-        </w:rPr>
-        <w:t xml:space="preserve">, </w:t>
-      </w:r>
-      <w:r>
-        <w:rPr>
-          <w:rFonts w:ascii="Courier New" w:eastAsia="Times New Roman" w:hAnsi="Courier New" w:cs="Iskoola Pota"/>
-          <w:sz w:val="28"/>
-          <w:szCs w:val="28"/>
-          <w:cs/>
-          <w:lang w:bidi="si-LK"/>
-        </w:rPr>
-        <w:t>එක් රටක හෝ ජනතාවක ගොඩනැගීමට මූලික වේ.</w:t>
+          <w:rFonts w:ascii="Times New Roman" w:eastAsia="Times New Roman" w:hAnsi="Times New Roman" w:cs="Iskoola Pota"/>
+          <w:sz w:val="24"/>
+          <w:szCs w:val="24"/>
+          <w:cs/>
+          <w:lang w:bidi="si-LK"/>
+        </w:rPr>
+        <w:t>අධ්‍යාපනය යනු මනුෂ්‍යයාගේ ජීවිතය තුළ සැලැස්විය යුතුම පදනමකි. මිනිසා පටන් ගැනීමේදී සිටම වර්ධනය වෙමින් පවතින සමාජයක ජීවත් වීම සඳහා අවශ්‍යම මූලික සම්පත අධ්‍යාපනය වේ. එය මනුෂ්‍යයාගේ මනෝබවය වර්ධනය කරමින්</w:t>
+      </w:r>
+      <w:r>
+        <w:rPr>
+          <w:rFonts w:ascii="Times New Roman" w:eastAsia="Times New Roman" w:hAnsi="Times New Roman" w:cs="Times New Roman"/>
+          <w:sz w:val="24"/>
+          <w:szCs w:val="24"/>
+          <w:lang w:bidi="si-LK"/>
+        </w:rPr>
+        <w:t xml:space="preserve">, </w:t>
+      </w:r>
+      <w:r>
+        <w:rPr>
+          <w:rFonts w:ascii="Times New Roman" w:eastAsia="Times New Roman" w:hAnsi="Times New Roman" w:cs="Iskoola Pota"/>
+          <w:sz w:val="24"/>
+          <w:szCs w:val="24"/>
+          <w:cs/>
+          <w:lang w:bidi="si-LK"/>
+        </w:rPr>
+        <w:t>සමාජය තුළ උතුම් ජීවිතයක් ගත කිරීමට මග පෙන්වයි.</w:t>
       </w:r>
     </w:p>
     <w:p>
       <w:pPr>
-        <w:jc w:val="both"/>
-        <w:rPr>
-          <w:rFonts w:ascii="Courier New" w:eastAsia="Times New Roman" w:hAnsi="Courier New" w:cs="Iskoola Pota"/>
-          <w:sz w:val="28"/>
-          <w:szCs w:val="28"/>
+        <w:spacing w:before="100" w:beforeAutospacing="1" w:after="100" w:afterAutospacing="1" w:line="240" w:lineRule="auto"/>
+        <w:rPr>
+          <w:rFonts w:ascii="Times New Roman" w:eastAsia="Times New Roman" w:hAnsi="Times New Roman" w:cs="Times New Roman"/>
+          <w:sz w:val="24"/>
+          <w:szCs w:val="24"/>
           <w:lang w:bidi="si-LK"/>
         </w:rPr>
       </w:pPr>
       <w:r>
         <w:rPr>
-          <w:rFonts w:ascii="Courier New" w:eastAsia="Times New Roman" w:hAnsi="Courier New" w:cs="Iskoola Pota"/>
-          <w:sz w:val="28"/>
-          <w:szCs w:val="28"/>
-          <w:cs/>
-          <w:lang w:bidi="si-LK"/>
-        </w:rPr>
-        <w:t>ශ්‍රී ලංකාවේ සංස්කෘතිය ඉතා පැරණි සහ සංකීර්ණ එකකි. අනුරාධපුර</w:t>
-      </w:r>
-      <w:r>
-        <w:rPr>
-          <w:rFonts w:ascii="Courier New" w:eastAsia="Times New Roman" w:hAnsi="Courier New" w:cs="Iskoola Pota"/>
-          <w:sz w:val="28"/>
-          <w:szCs w:val="28"/>
-          <w:lang w:bidi="si-LK"/>
-        </w:rPr>
-        <w:t xml:space="preserve">, </w:t>
-      </w:r>
-      <w:r>
-        <w:rPr>
-          <w:rFonts w:ascii="Courier New" w:eastAsia="Times New Roman" w:hAnsi="Courier New" w:cs="Iskoola Pota"/>
-          <w:sz w:val="28"/>
-          <w:szCs w:val="28"/>
-          <w:cs/>
-          <w:lang w:bidi="si-LK"/>
-        </w:rPr>
-        <w:t>පොලොන්නරුව සහ කන්ද උඩරට රාජධානි යුගයේ සිටම සිංහල සංස්කෘතිය කලාව</w:t>
-      </w:r>
-      <w:r>
-        <w:rPr>
-          <w:rFonts w:ascii="Courier New" w:eastAsia="Times New Roman" w:hAnsi="Courier New" w:cs="Iskoola Pota"/>
-          <w:sz w:val="28"/>
-          <w:szCs w:val="28"/>
-          <w:lang w:bidi="si-LK"/>
-        </w:rPr>
-        <w:t xml:space="preserve">, </w:t>
-      </w:r>
-      <w:r>
-        <w:rPr>
-          <w:rFonts w:ascii="Courier New" w:eastAsia="Times New Roman" w:hAnsi="Courier New" w:cs="Iskoola Pota"/>
-          <w:sz w:val="28"/>
-          <w:szCs w:val="28"/>
-          <w:cs/>
-          <w:lang w:bidi="si-LK"/>
-        </w:rPr>
-        <w:t>සාහිත්‍යය සහ ආගමික චාරිත්‍ර මගින් වර්ධනය වී ඇත. බෞද්ධ සංස්කෘතිය ලාංකීය සමාජයේ පදනම වී ඇති අතර</w:t>
-      </w:r>
-      <w:r>
-        <w:rPr>
-          <w:rFonts w:ascii="Courier New" w:eastAsia="Times New Roman" w:hAnsi="Courier New" w:cs="Iskoola Pota"/>
-          <w:sz w:val="28"/>
-          <w:szCs w:val="28"/>
-          <w:lang w:bidi="si-LK"/>
-        </w:rPr>
-        <w:t xml:space="preserve">, </w:t>
-      </w:r>
-      <w:r>
-        <w:rPr>
-          <w:rFonts w:ascii="Courier New" w:eastAsia="Times New Roman" w:hAnsi="Courier New" w:cs="Iskoola Pota"/>
-          <w:sz w:val="28"/>
-          <w:szCs w:val="28"/>
-          <w:cs/>
-          <w:lang w:bidi="si-LK"/>
-        </w:rPr>
-        <w:t>පොයා</w:t>
-      </w:r>
-      <w:r>
-        <w:rPr>
-          <w:rFonts w:ascii="Courier New" w:eastAsia="Times New Roman" w:hAnsi="Courier New" w:cs="Iskoola Pota"/>
-          <w:sz w:val="28"/>
-          <w:szCs w:val="28"/>
-          <w:lang w:bidi="si-LK"/>
-        </w:rPr>
-        <w:t xml:space="preserve">, </w:t>
-      </w:r>
-      <w:r>
-        <w:rPr>
-          <w:rFonts w:ascii="Courier New" w:eastAsia="Times New Roman" w:hAnsi="Courier New" w:cs="Iskoola Pota"/>
-          <w:sz w:val="28"/>
-          <w:szCs w:val="28"/>
-          <w:cs/>
-          <w:lang w:bidi="si-LK"/>
-        </w:rPr>
-        <w:t>වෙසක් සහ පෙරහැර වැනි උත්සව මගින් එය ප්‍රකට වේ. තවද</w:t>
-      </w:r>
-      <w:r>
-        <w:rPr>
-          <w:rFonts w:ascii="Courier New" w:eastAsia="Times New Roman" w:hAnsi="Courier New" w:cs="Iskoola Pota"/>
-          <w:sz w:val="28"/>
-          <w:szCs w:val="28"/>
-          <w:lang w:bidi="si-LK"/>
-        </w:rPr>
-        <w:t xml:space="preserve">, </w:t>
-      </w:r>
-      <w:r>
-        <w:rPr>
-          <w:rFonts w:ascii="Courier New" w:eastAsia="Times New Roman" w:hAnsi="Courier New" w:cs="Iskoola Pota"/>
-          <w:sz w:val="28"/>
-          <w:szCs w:val="28"/>
-          <w:cs/>
-          <w:lang w:bidi="si-LK"/>
-        </w:rPr>
-        <w:t>දෙමළ</w:t>
-      </w:r>
-      <w:r>
-        <w:rPr>
-          <w:rFonts w:ascii="Courier New" w:eastAsia="Times New Roman" w:hAnsi="Courier New" w:cs="Iskoola Pota"/>
-          <w:sz w:val="28"/>
-          <w:szCs w:val="28"/>
-          <w:lang w:bidi="si-LK"/>
-        </w:rPr>
-        <w:t xml:space="preserve">, </w:t>
-      </w:r>
-      <w:r>
-        <w:rPr>
-          <w:rFonts w:ascii="Courier New" w:eastAsia="Times New Roman" w:hAnsi="Courier New" w:cs="Iskoola Pota"/>
-          <w:sz w:val="28"/>
-          <w:szCs w:val="28"/>
-          <w:cs/>
-          <w:lang w:bidi="si-LK"/>
-        </w:rPr>
-        <w:t>මුස්ලිම් සහ බර්ගර් වැනි ජනවර්ග ද ඔවුන්ගේ සංස්කෘතික අංග ශ්‍රී ලංකාවට එක් කර ඇත.</w:t>
+          <w:rFonts w:ascii="Times New Roman" w:eastAsia="Times New Roman" w:hAnsi="Times New Roman" w:cs="Iskoola Pota"/>
+          <w:sz w:val="24"/>
+          <w:szCs w:val="24"/>
+          <w:cs/>
+          <w:lang w:bidi="si-LK"/>
+        </w:rPr>
+        <w:t>අධ්‍යාපනය මඟින් පුද්ගලයාගේ බුද්ධිය</w:t>
+      </w:r>
+      <w:r>
+        <w:rPr>
+          <w:rFonts w:ascii="Times New Roman" w:eastAsia="Times New Roman" w:hAnsi="Times New Roman" w:cs="Times New Roman"/>
+          <w:sz w:val="24"/>
+          <w:szCs w:val="24"/>
+          <w:lang w:bidi="si-LK"/>
+        </w:rPr>
+        <w:t xml:space="preserve">, </w:t>
+      </w:r>
+      <w:r>
+        <w:rPr>
+          <w:rFonts w:ascii="Times New Roman" w:eastAsia="Times New Roman" w:hAnsi="Times New Roman" w:cs="Iskoola Pota"/>
+          <w:sz w:val="24"/>
+          <w:szCs w:val="24"/>
+          <w:cs/>
+          <w:lang w:bidi="si-LK"/>
+        </w:rPr>
+        <w:t>විවේකය</w:t>
+      </w:r>
+      <w:r>
+        <w:rPr>
+          <w:rFonts w:ascii="Times New Roman" w:eastAsia="Times New Roman" w:hAnsi="Times New Roman" w:cs="Times New Roman"/>
+          <w:sz w:val="24"/>
+          <w:szCs w:val="24"/>
+          <w:lang w:bidi="si-LK"/>
+        </w:rPr>
+        <w:t xml:space="preserve">, </w:t>
+      </w:r>
+      <w:r>
+        <w:rPr>
+          <w:rFonts w:ascii="Times New Roman" w:eastAsia="Times New Roman" w:hAnsi="Times New Roman" w:cs="Iskoola Pota"/>
+          <w:sz w:val="24"/>
+          <w:szCs w:val="24"/>
+          <w:cs/>
+          <w:lang w:bidi="si-LK"/>
+        </w:rPr>
+        <w:t>වටහා ගැනීම</w:t>
+      </w:r>
+      <w:r>
+        <w:rPr>
+          <w:rFonts w:ascii="Times New Roman" w:eastAsia="Times New Roman" w:hAnsi="Times New Roman" w:cs="Times New Roman"/>
+          <w:sz w:val="24"/>
+          <w:szCs w:val="24"/>
+          <w:lang w:bidi="si-LK"/>
+        </w:rPr>
+        <w:t xml:space="preserve">, </w:t>
+      </w:r>
+      <w:r>
+        <w:rPr>
+          <w:rFonts w:ascii="Times New Roman" w:eastAsia="Times New Roman" w:hAnsi="Times New Roman" w:cs="Iskoola Pota"/>
+          <w:sz w:val="24"/>
+          <w:szCs w:val="24"/>
+          <w:cs/>
+          <w:lang w:bidi="si-LK"/>
+        </w:rPr>
+        <w:t>යුතුකම් සහ වගකීම් පිළිබඳ අවබෝධය වර්ධනය වේ. එය තේරුම් ගැනීමක් සහ සිතීමේ හැකියාවක් පමණක් නොව</w:t>
+      </w:r>
+      <w:r>
+        <w:rPr>
+          <w:rFonts w:ascii="Times New Roman" w:eastAsia="Times New Roman" w:hAnsi="Times New Roman" w:cs="Times New Roman"/>
+          <w:sz w:val="24"/>
+          <w:szCs w:val="24"/>
+          <w:lang w:bidi="si-LK"/>
+        </w:rPr>
+        <w:t xml:space="preserve">, </w:t>
+      </w:r>
+      <w:r>
+        <w:rPr>
+          <w:rFonts w:ascii="Times New Roman" w:eastAsia="Times New Roman" w:hAnsi="Times New Roman" w:cs="Iskoola Pota"/>
+          <w:sz w:val="24"/>
+          <w:szCs w:val="24"/>
+          <w:cs/>
+          <w:lang w:bidi="si-LK"/>
+        </w:rPr>
+        <w:t>යහපත් හැසිරීම්</w:t>
+      </w:r>
+      <w:r>
+        <w:rPr>
+          <w:rFonts w:ascii="Times New Roman" w:eastAsia="Times New Roman" w:hAnsi="Times New Roman" w:cs="Times New Roman"/>
+          <w:sz w:val="24"/>
+          <w:szCs w:val="24"/>
+          <w:lang w:bidi="si-LK"/>
+        </w:rPr>
+        <w:t xml:space="preserve">, </w:t>
+      </w:r>
+      <w:r>
+        <w:rPr>
+          <w:rFonts w:ascii="Times New Roman" w:eastAsia="Times New Roman" w:hAnsi="Times New Roman" w:cs="Iskoola Pota"/>
+          <w:sz w:val="24"/>
+          <w:szCs w:val="24"/>
+          <w:cs/>
+          <w:lang w:bidi="si-LK"/>
+        </w:rPr>
+        <w:t>සමාජීය සංවේදන සහ උසස් මිනිස් ගුණාංග වර්ධනය කිරීම සඳහා ද මහත් උපකාරී වේ.</w:t>
       </w:r>
     </w:p>
     <w:p>
       <w:pPr>
-        <w:jc w:val="both"/>
-        <w:rPr>
-          <w:rFonts w:ascii="Courier New" w:eastAsia="Times New Roman" w:hAnsi="Courier New" w:cs="Iskoola Pota"/>
-          <w:sz w:val="28"/>
-          <w:szCs w:val="28"/>
+        <w:spacing w:before="100" w:beforeAutospacing="1" w:after="100" w:afterAutospacing="1" w:line="240" w:lineRule="auto"/>
+        <w:rPr>
+          <w:rFonts w:ascii="Times New Roman" w:eastAsia="Times New Roman" w:hAnsi="Times New Roman" w:cs="Times New Roman"/>
+          <w:sz w:val="24"/>
+          <w:szCs w:val="24"/>
           <w:lang w:bidi="si-LK"/>
         </w:rPr>
       </w:pPr>
       <w:r>
         <w:rPr>
-          <w:rFonts w:ascii="Courier New" w:eastAsia="Times New Roman" w:hAnsi="Courier New" w:cs="Iskoola Pota"/>
-          <w:sz w:val="28"/>
-          <w:szCs w:val="28"/>
-          <w:cs/>
-          <w:lang w:bidi="si-LK"/>
-        </w:rPr>
-        <w:t>සංස්කෘතිය යනු ජීවිතයේ රුධිරය වැනි දෙයකි. එය මනුෂ්‍යයාට අභිමානය</w:t>
-      </w:r>
-      <w:r>
-        <w:rPr>
-          <w:rFonts w:ascii="Courier New" w:eastAsia="Times New Roman" w:hAnsi="Courier New" w:cs="Iskoola Pota"/>
-          <w:sz w:val="28"/>
-          <w:szCs w:val="28"/>
-          <w:lang w:bidi="si-LK"/>
-        </w:rPr>
-        <w:t xml:space="preserve">, </w:t>
-      </w:r>
-      <w:r>
-        <w:rPr>
-          <w:rFonts w:ascii="Courier New" w:eastAsia="Times New Roman" w:hAnsi="Courier New" w:cs="Iskoola Pota"/>
-          <w:sz w:val="28"/>
-          <w:szCs w:val="28"/>
-          <w:cs/>
-          <w:lang w:bidi="si-LK"/>
-        </w:rPr>
-        <w:t>ආරක්ෂාව සහ අනන්‍යතාවය ලබා දෙයි. නමුත් ගෝලීයකරණය සහ නූතන තාක්ෂණය හේතුවෙන් බොහෝ සංස්කෘතික අගයන් අතුරුදහන් වී යාමේ අවධානමක් පවතී. එබැවින්</w:t>
-      </w:r>
-      <w:r>
-        <w:rPr>
-          <w:rFonts w:ascii="Courier New" w:eastAsia="Times New Roman" w:hAnsi="Courier New" w:cs="Iskoola Pota"/>
-          <w:sz w:val="28"/>
-          <w:szCs w:val="28"/>
-          <w:lang w:bidi="si-LK"/>
-        </w:rPr>
-        <w:t xml:space="preserve">, </w:t>
-      </w:r>
-      <w:r>
-        <w:rPr>
-          <w:rFonts w:ascii="Courier New" w:eastAsia="Times New Roman" w:hAnsi="Courier New" w:cs="Iskoola Pota"/>
-          <w:sz w:val="28"/>
-          <w:szCs w:val="28"/>
-          <w:cs/>
-          <w:lang w:bidi="si-LK"/>
-        </w:rPr>
-        <w:t>අප අපගේ සංස්කෘතික උරුමය සුරැකීම සඳහා උත්සාහ ගත යුතුය. පාසැල්</w:t>
-      </w:r>
-      <w:r>
-        <w:rPr>
-          <w:rFonts w:ascii="Courier New" w:eastAsia="Times New Roman" w:hAnsi="Courier New" w:cs="Iskoola Pota"/>
-          <w:sz w:val="28"/>
-          <w:szCs w:val="28"/>
-          <w:lang w:bidi="si-LK"/>
-        </w:rPr>
-        <w:t xml:space="preserve">, </w:t>
-      </w:r>
-      <w:r>
-        <w:rPr>
-          <w:rFonts w:ascii="Courier New" w:eastAsia="Times New Roman" w:hAnsi="Courier New" w:cs="Iskoola Pota"/>
-          <w:sz w:val="28"/>
-          <w:szCs w:val="28"/>
-          <w:cs/>
-          <w:lang w:bidi="si-LK"/>
-        </w:rPr>
-        <w:t>විශ්වවිද්‍යාල සහ මාධ්‍ය මගින් අපේ සංස්කෘතිය ප්‍රවර්ධනය කිරීම අත්‍යවශ්‍ය වේ.</w:t>
+          <w:rFonts w:ascii="Times New Roman" w:eastAsia="Times New Roman" w:hAnsi="Times New Roman" w:cs="Iskoola Pota"/>
+          <w:sz w:val="24"/>
+          <w:szCs w:val="24"/>
+          <w:cs/>
+          <w:lang w:bidi="si-LK"/>
+        </w:rPr>
+        <w:t>විද්‍යාත්මක හා තාක්ෂණික දැනුම තුළින් අධ්‍යාපනය ලැබූ පුද්ගලයෙක් තමන්ගේ ජීවිතය යහපත් කිරීම සඳහා පමණක් නොව</w:t>
+      </w:r>
+      <w:r>
+        <w:rPr>
+          <w:rFonts w:ascii="Times New Roman" w:eastAsia="Times New Roman" w:hAnsi="Times New Roman" w:cs="Times New Roman"/>
+          <w:sz w:val="24"/>
+          <w:szCs w:val="24"/>
+          <w:lang w:bidi="si-LK"/>
+        </w:rPr>
+        <w:t xml:space="preserve">, </w:t>
+      </w:r>
+      <w:r>
+        <w:rPr>
+          <w:rFonts w:ascii="Times New Roman" w:eastAsia="Times New Roman" w:hAnsi="Times New Roman" w:cs="Iskoola Pota"/>
+          <w:sz w:val="24"/>
+          <w:szCs w:val="24"/>
+          <w:cs/>
+          <w:lang w:bidi="si-LK"/>
+        </w:rPr>
+        <w:t>රටේ ආර්ථිකය</w:t>
+      </w:r>
+      <w:r>
+        <w:rPr>
+          <w:rFonts w:ascii="Times New Roman" w:eastAsia="Times New Roman" w:hAnsi="Times New Roman" w:cs="Times New Roman"/>
+          <w:sz w:val="24"/>
+          <w:szCs w:val="24"/>
+          <w:lang w:bidi="si-LK"/>
+        </w:rPr>
+        <w:t xml:space="preserve">, </w:t>
+      </w:r>
+      <w:r>
+        <w:rPr>
+          <w:rFonts w:ascii="Times New Roman" w:eastAsia="Times New Roman" w:hAnsi="Times New Roman" w:cs="Iskoola Pota"/>
+          <w:sz w:val="24"/>
+          <w:szCs w:val="24"/>
+          <w:cs/>
+          <w:lang w:bidi="si-LK"/>
+        </w:rPr>
+        <w:t>සමාජය සහ සංස්කෘතිය ද වර්ධනය කරයි. එවන් පුද්ගලයින් රටකට වටිනා සම්පතක් වෙති.</w:t>
       </w:r>
     </w:p>
     <w:p>
       <w:pPr>
-        <w:jc w:val="both"/>
-        <w:rPr>
-          <w:rFonts w:ascii="Courier New" w:eastAsia="Times New Roman" w:hAnsi="Courier New" w:cs="Iskoola Pota"/>
-          <w:sz w:val="28"/>
-          <w:szCs w:val="28"/>
+        <w:spacing w:before="100" w:beforeAutospacing="1" w:after="100" w:afterAutospacing="1" w:line="240" w:lineRule="auto"/>
+        <w:rPr>
+          <w:rFonts w:ascii="Times New Roman" w:eastAsia="Times New Roman" w:hAnsi="Times New Roman" w:cs="Times New Roman"/>
+          <w:sz w:val="24"/>
+          <w:szCs w:val="24"/>
           <w:lang w:bidi="si-LK"/>
         </w:rPr>
       </w:pPr>
       <w:r>
         <w:rPr>
-          <w:rFonts w:ascii="Courier New" w:eastAsia="Times New Roman" w:hAnsi="Courier New" w:cs="Iskoola Pota"/>
-          <w:sz w:val="28"/>
-          <w:szCs w:val="28"/>
-          <w:cs/>
-          <w:lang w:bidi="si-LK"/>
-        </w:rPr>
-        <w:t>අවසාන වශයෙන්</w:t>
-      </w:r>
-      <w:r>
-        <w:rPr>
-          <w:rFonts w:ascii="Courier New" w:eastAsia="Times New Roman" w:hAnsi="Courier New" w:cs="Iskoola Pota"/>
-          <w:sz w:val="28"/>
-          <w:szCs w:val="28"/>
-          <w:lang w:bidi="si-LK"/>
-        </w:rPr>
-        <w:t xml:space="preserve">, </w:t>
-      </w:r>
-      <w:r>
-        <w:rPr>
-          <w:rFonts w:ascii="Courier New" w:eastAsia="Times New Roman" w:hAnsi="Courier New" w:cs="Iskoola Pota"/>
-          <w:sz w:val="28"/>
-          <w:szCs w:val="28"/>
-          <w:cs/>
-          <w:lang w:bidi="si-LK"/>
-        </w:rPr>
-        <w:t>ශිෂ්ටාචාරය සහ සංස්කෘතිය යනු මානව සංවර්ධනයේ හරයයි. අපගේ උරුමය රැකගැනීම සහ අනාගත පරපුරට එය භාරදීම යනු අප සැමගේ වගකීමකි. "සංස්කෘතිය නැති ජනතාව ඉතිහාසය නැති ජනතාවයි" යනුවෙන් කියැවෙන පරිදි</w:t>
-      </w:r>
-      <w:r>
-        <w:rPr>
-          <w:rFonts w:ascii="Courier New" w:eastAsia="Times New Roman" w:hAnsi="Courier New" w:cs="Iskoola Pota"/>
-          <w:sz w:val="28"/>
-          <w:szCs w:val="28"/>
-          <w:lang w:bidi="si-LK"/>
-        </w:rPr>
-        <w:t xml:space="preserve">, </w:t>
-      </w:r>
-      <w:r>
-        <w:rPr>
-          <w:rFonts w:ascii="Courier New" w:eastAsia="Times New Roman" w:hAnsi="Courier New" w:cs="Iskoola Pota"/>
-          <w:sz w:val="28"/>
-          <w:szCs w:val="28"/>
-          <w:cs/>
-          <w:lang w:bidi="si-LK"/>
-        </w:rPr>
-        <w:t>අපි අපේ සංස්කෘතික අංග ආරක්ෂා කරමු.</w:t>
+          <w:rFonts w:ascii="Times New Roman" w:eastAsia="Times New Roman" w:hAnsi="Times New Roman" w:cs="Iskoola Pota"/>
+          <w:sz w:val="24"/>
+          <w:szCs w:val="24"/>
+          <w:cs/>
+          <w:lang w:bidi="si-LK"/>
+        </w:rPr>
+        <w:t>තවද</w:t>
+      </w:r>
+      <w:r>
+        <w:rPr>
+          <w:rFonts w:ascii="Times New Roman" w:eastAsia="Times New Roman" w:hAnsi="Times New Roman" w:cs="Times New Roman"/>
+          <w:sz w:val="24"/>
+          <w:szCs w:val="24"/>
+          <w:lang w:bidi="si-LK"/>
+        </w:rPr>
+        <w:t xml:space="preserve">, </w:t>
+      </w:r>
+      <w:r>
+        <w:rPr>
+          <w:rFonts w:ascii="Times New Roman" w:eastAsia="Times New Roman" w:hAnsi="Times New Roman" w:cs="Iskoola Pota"/>
+          <w:sz w:val="24"/>
+          <w:szCs w:val="24"/>
+          <w:cs/>
+          <w:lang w:bidi="si-LK"/>
+        </w:rPr>
+        <w:t>නිවැරදි අධ්‍යාපනයක් ලබා දීමෙන් අපරාධ</w:t>
+      </w:r>
+      <w:r>
+        <w:rPr>
+          <w:rFonts w:ascii="Times New Roman" w:eastAsia="Times New Roman" w:hAnsi="Times New Roman" w:cs="Times New Roman"/>
+          <w:sz w:val="24"/>
+          <w:szCs w:val="24"/>
+          <w:lang w:bidi="si-LK"/>
+        </w:rPr>
+        <w:t xml:space="preserve">, </w:t>
+      </w:r>
+      <w:r>
+        <w:rPr>
+          <w:rFonts w:ascii="Times New Roman" w:eastAsia="Times New Roman" w:hAnsi="Times New Roman" w:cs="Iskoola Pota"/>
+          <w:sz w:val="24"/>
+          <w:szCs w:val="24"/>
+          <w:cs/>
+          <w:lang w:bidi="si-LK"/>
+        </w:rPr>
+        <w:t>වංචා</w:t>
+      </w:r>
+      <w:r>
+        <w:rPr>
+          <w:rFonts w:ascii="Times New Roman" w:eastAsia="Times New Roman" w:hAnsi="Times New Roman" w:cs="Times New Roman"/>
+          <w:sz w:val="24"/>
+          <w:szCs w:val="24"/>
+          <w:lang w:bidi="si-LK"/>
+        </w:rPr>
+        <w:t xml:space="preserve">, </w:t>
+      </w:r>
+      <w:r>
+        <w:rPr>
+          <w:rFonts w:ascii="Times New Roman" w:eastAsia="Times New Roman" w:hAnsi="Times New Roman" w:cs="Iskoola Pota"/>
+          <w:sz w:val="24"/>
+          <w:szCs w:val="24"/>
+          <w:cs/>
+          <w:lang w:bidi="si-LK"/>
+        </w:rPr>
+        <w:t>වංචා දූෂණය ආදී දුෂ්කරතා අවම කරමින්</w:t>
+      </w:r>
+      <w:r>
+        <w:rPr>
+          <w:rFonts w:ascii="Times New Roman" w:eastAsia="Times New Roman" w:hAnsi="Times New Roman" w:cs="Times New Roman"/>
+          <w:sz w:val="24"/>
+          <w:szCs w:val="24"/>
+          <w:lang w:bidi="si-LK"/>
+        </w:rPr>
+        <w:t xml:space="preserve">, </w:t>
+      </w:r>
+      <w:r>
+        <w:rPr>
+          <w:rFonts w:ascii="Times New Roman" w:eastAsia="Times New Roman" w:hAnsi="Times New Roman" w:cs="Iskoola Pota"/>
+          <w:sz w:val="24"/>
+          <w:szCs w:val="24"/>
+          <w:cs/>
+          <w:lang w:bidi="si-LK"/>
+        </w:rPr>
+        <w:t>සාමකාමී සමාජයක් ගොඩ නැංවිය හැකිය. අද වනවිට</w:t>
+      </w:r>
+      <w:r>
+        <w:rPr>
+          <w:rFonts w:ascii="Times New Roman" w:eastAsia="Times New Roman" w:hAnsi="Times New Roman" w:cs="Times New Roman"/>
+          <w:sz w:val="24"/>
+          <w:szCs w:val="24"/>
+          <w:lang w:bidi="si-LK"/>
+        </w:rPr>
+        <w:t xml:space="preserve">, </w:t>
+      </w:r>
+      <w:r>
+        <w:rPr>
+          <w:rFonts w:ascii="Times New Roman" w:eastAsia="Times New Roman" w:hAnsi="Times New Roman" w:cs="Iskoola Pota"/>
+          <w:sz w:val="24"/>
+          <w:szCs w:val="24"/>
+          <w:cs/>
+          <w:lang w:bidi="si-LK"/>
+        </w:rPr>
+        <w:t>ලෝකයේ බොහෝ රටවල් තම ජාතික ව්‍යාපෘති අතර අධ්‍යාපන ව්‍යාපෘතිවලට ඉහළම ප්‍රමුඛතාවය ලබා දී තිබේ.</w:t>
       </w:r>
     </w:p>
     <w:p>
       <w:pPr>
-        <w:jc w:val="both"/>
-        <w:rPr>
-          <w:sz w:val="28"/>
-          <w:szCs w:val="28"/>
+        <w:spacing w:before="100" w:beforeAutospacing="1" w:after="100" w:afterAutospacing="1" w:line="240" w:lineRule="auto"/>
+        <w:rPr>
+          <w:rFonts w:ascii="Times New Roman" w:eastAsia="Times New Roman" w:hAnsi="Times New Roman" w:cs="Times New Roman"/>
+          <w:sz w:val="24"/>
+          <w:szCs w:val="24"/>
+          <w:lang w:bidi="si-LK"/>
         </w:rPr>
       </w:pPr>
+      <w:r>
+        <w:rPr>
+          <w:rFonts w:ascii="Times New Roman" w:eastAsia="Times New Roman" w:hAnsi="Times New Roman" w:cs="Iskoola Pota"/>
+          <w:sz w:val="24"/>
+          <w:szCs w:val="24"/>
+          <w:cs/>
+          <w:lang w:bidi="si-LK"/>
+        </w:rPr>
+        <w:t>අධ්‍යාපනය විකසනය වන තරමට මිනිස්සුන් අතර සන්සුන් බව</w:t>
+      </w:r>
+      <w:r>
+        <w:rPr>
+          <w:rFonts w:ascii="Times New Roman" w:eastAsia="Times New Roman" w:hAnsi="Times New Roman" w:cs="Times New Roman"/>
+          <w:sz w:val="24"/>
+          <w:szCs w:val="24"/>
+          <w:lang w:bidi="si-LK"/>
+        </w:rPr>
+        <w:t xml:space="preserve">, </w:t>
+      </w:r>
+      <w:r>
+        <w:rPr>
+          <w:rFonts w:ascii="Times New Roman" w:eastAsia="Times New Roman" w:hAnsi="Times New Roman" w:cs="Iskoola Pota"/>
+          <w:sz w:val="24"/>
+          <w:szCs w:val="24"/>
+          <w:cs/>
+          <w:lang w:bidi="si-LK"/>
+        </w:rPr>
+        <w:t>බුද්ධිමත්ව හැසිරීම සහ තීරණාත්මක චින්තනය වර්ධනය වේ. එමඟින් පුද්ගලයා තමන්ගේ ජීවිතය පමණක් නොව</w:t>
+      </w:r>
+      <w:r>
+        <w:rPr>
+          <w:rFonts w:ascii="Times New Roman" w:eastAsia="Times New Roman" w:hAnsi="Times New Roman" w:cs="Times New Roman"/>
+          <w:sz w:val="24"/>
+          <w:szCs w:val="24"/>
+          <w:lang w:bidi="si-LK"/>
+        </w:rPr>
+        <w:t xml:space="preserve">, </w:t>
+      </w:r>
+      <w:r>
+        <w:rPr>
+          <w:rFonts w:ascii="Times New Roman" w:eastAsia="Times New Roman" w:hAnsi="Times New Roman" w:cs="Iskoola Pota"/>
+          <w:sz w:val="24"/>
+          <w:szCs w:val="24"/>
+          <w:cs/>
+          <w:lang w:bidi="si-LK"/>
+        </w:rPr>
+        <w:t>සම්පුර්ණ සමාජයම පරිහරණය කිරීමට හැකියාව ලබයි.</w:t>
+      </w:r>
+    </w:p>
+    <w:p>
+      <w:pPr>
+        <w:spacing w:before="100" w:beforeAutospacing="1" w:after="100" w:afterAutospacing="1" w:line="240" w:lineRule="auto"/>
+        <w:rPr>
+          <w:rFonts w:ascii="Times New Roman" w:eastAsia="Times New Roman" w:hAnsi="Times New Roman" w:cs="Times New Roman"/>
+          <w:sz w:val="24"/>
+          <w:szCs w:val="24"/>
+          <w:lang w:bidi="si-LK"/>
+        </w:rPr>
+      </w:pPr>
+      <w:r>
+        <w:rPr>
+          <w:rFonts w:ascii="Times New Roman" w:eastAsia="Times New Roman" w:hAnsi="Times New Roman" w:cs="Iskoola Pota"/>
+          <w:sz w:val="24"/>
+          <w:szCs w:val="24"/>
+          <w:cs/>
+          <w:lang w:bidi="si-LK"/>
+        </w:rPr>
+        <w:t>ඉතින්</w:t>
+      </w:r>
+      <w:r>
+        <w:rPr>
+          <w:rFonts w:ascii="Times New Roman" w:eastAsia="Times New Roman" w:hAnsi="Times New Roman" w:cs="Times New Roman"/>
+          <w:sz w:val="24"/>
+          <w:szCs w:val="24"/>
+          <w:lang w:bidi="si-LK"/>
+        </w:rPr>
+        <w:t xml:space="preserve">, </w:t>
+      </w:r>
+      <w:r>
+        <w:rPr>
+          <w:rFonts w:ascii="Times New Roman" w:eastAsia="Times New Roman" w:hAnsi="Times New Roman" w:cs="Iskoola Pota"/>
+          <w:sz w:val="24"/>
+          <w:szCs w:val="24"/>
+          <w:cs/>
+          <w:lang w:bidi="si-LK"/>
+        </w:rPr>
+        <w:t>අපි සියලු දෙනාම වටහා ගත යුතුම කරුණක් වන්නේ අධ්‍යාපනය වනාහි සැබෑ නිදහස බවයි. ඒ නිසා</w:t>
+      </w:r>
+      <w:r>
+        <w:rPr>
+          <w:rFonts w:ascii="Times New Roman" w:eastAsia="Times New Roman" w:hAnsi="Times New Roman" w:cs="Times New Roman"/>
+          <w:sz w:val="24"/>
+          <w:szCs w:val="24"/>
+          <w:lang w:bidi="si-LK"/>
+        </w:rPr>
+        <w:t xml:space="preserve">, </w:t>
+      </w:r>
+      <w:r>
+        <w:rPr>
+          <w:rFonts w:ascii="Times New Roman" w:eastAsia="Times New Roman" w:hAnsi="Times New Roman" w:cs="Iskoola Pota"/>
+          <w:sz w:val="24"/>
+          <w:szCs w:val="24"/>
+          <w:cs/>
+          <w:lang w:bidi="si-LK"/>
+        </w:rPr>
+        <w:t>අනාගතය උදෙසා බලාපොරොත්තු වන්නාවූ අප සැම</w:t>
+      </w:r>
+      <w:r>
+        <w:rPr>
+          <w:rFonts w:ascii="Times New Roman" w:eastAsia="Times New Roman" w:hAnsi="Times New Roman" w:cs="Times New Roman"/>
+          <w:sz w:val="24"/>
+          <w:szCs w:val="24"/>
+          <w:lang w:bidi="si-LK"/>
+        </w:rPr>
+        <w:t xml:space="preserve">, </w:t>
+      </w:r>
+      <w:r>
+        <w:rPr>
+          <w:rFonts w:ascii="Times New Roman" w:eastAsia="Times New Roman" w:hAnsi="Times New Roman" w:cs="Iskoola Pota"/>
+          <w:sz w:val="24"/>
+          <w:szCs w:val="24"/>
+          <w:cs/>
+          <w:lang w:bidi="si-LK"/>
+        </w:rPr>
+        <w:t>අධ්‍යාපනයට ඉහළ වටිනාකමක් ලබා දිය යුතුය. එය තරුණ පරපුර වෙනුවෙන් අප ලබා දිය යුතුම වටිනාතම දායකත්වයයි.</w:t>
+      </w:r>
+    </w:p>
+    <w:p>
+      <w:bookmarkStart w:id="0" w:name="_GoBack"/>
+      <w:bookmarkEnd w:id="0"/>
     </w:p>
     <w:sectPr>
       <w:pgSz w:w="12240" w:h="15840"/>
@@ -856,6 +881,7 @@
   <w:style w:type="character" w:default="1" w:styleId="DefaultParagraphFont">
     <w:name w:val="Default Paragraph Font"/>
     <w:uiPriority w:val="1"/>
+    <w:semiHidden/>
     <w:unhideWhenUsed/>
   </w:style>
   <w:style w:type="table" w:default="1" w:styleId="TableNormal">

</xml_diff>

<commit_message>
Adding grammer checking functionality to the project.
</commit_message>
<xml_diff>
--- a/sinhala essay.docx
+++ b/sinhala essay.docx
@@ -20,26 +20,140 @@
           <w:cs/>
           <w:lang w:bidi="si-LK"/>
         </w:rPr>
-        <w:t>අධ්‍යාපනය යනු මනුෂ්‍යයාගේ ජීවිතය තුළ සැලැස්විය යුතුම පදනමකි. මිනිසා පටන් ගැනීමේදී සිටම වර්ධනය වෙමින් පවතින සමාජයක ජීවත් වීම සඳහා අවශ්‍යම මූලික සම්පත අධ්‍යාපනය වේ. එය මනුෂ්‍යයාගේ මනෝබවය වර්ධනය කරමින්</w:t>
-      </w:r>
-      <w:r>
-        <w:rPr>
-          <w:rFonts w:ascii="Times New Roman" w:eastAsia="Times New Roman" w:hAnsi="Times New Roman" w:cs="Times New Roman"/>
-          <w:sz w:val="24"/>
-          <w:szCs w:val="24"/>
-          <w:lang w:bidi="si-LK"/>
-        </w:rPr>
-        <w:t xml:space="preserve">, </w:t>
-      </w:r>
-      <w:r>
-        <w:rPr>
-          <w:rFonts w:ascii="Times New Roman" w:eastAsia="Times New Roman" w:hAnsi="Times New Roman" w:cs="Iskoola Pota"/>
-          <w:sz w:val="24"/>
-          <w:szCs w:val="24"/>
-          <w:cs/>
-          <w:lang w:bidi="si-LK"/>
-        </w:rPr>
-        <w:t>සමාජය තුළ උතුම් ජීවිතයක් ගත කිරීමට මග පෙන්වයි.</w:t>
+        <w:t>පරිසරය යනු සජීවී හා අජීවී වස්තු වල සංයෝගයකි. අප වටා පවතින වායුමණ්ඩලය</w:t>
+      </w:r>
+      <w:r>
+        <w:rPr>
+          <w:rFonts w:ascii="Times New Roman" w:eastAsia="Times New Roman" w:hAnsi="Times New Roman" w:cs="Times New Roman"/>
+          <w:sz w:val="24"/>
+          <w:szCs w:val="24"/>
+          <w:lang w:bidi="si-LK"/>
+        </w:rPr>
+        <w:t xml:space="preserve">, </w:t>
+      </w:r>
+      <w:r>
+        <w:rPr>
+          <w:rFonts w:ascii="Times New Roman" w:eastAsia="Times New Roman" w:hAnsi="Times New Roman" w:cs="Iskoola Pota"/>
+          <w:sz w:val="24"/>
+          <w:szCs w:val="24"/>
+          <w:cs/>
+          <w:lang w:bidi="si-LK"/>
+        </w:rPr>
+        <w:t>ජලය</w:t>
+      </w:r>
+      <w:r>
+        <w:rPr>
+          <w:rFonts w:ascii="Times New Roman" w:eastAsia="Times New Roman" w:hAnsi="Times New Roman" w:cs="Times New Roman"/>
+          <w:sz w:val="24"/>
+          <w:szCs w:val="24"/>
+          <w:lang w:bidi="si-LK"/>
+        </w:rPr>
+        <w:t xml:space="preserve">, </w:t>
+      </w:r>
+      <w:r>
+        <w:rPr>
+          <w:rFonts w:ascii="Times New Roman" w:eastAsia="Times New Roman" w:hAnsi="Times New Roman" w:cs="Iskoola Pota"/>
+          <w:sz w:val="24"/>
+          <w:szCs w:val="24"/>
+          <w:cs/>
+          <w:lang w:bidi="si-LK"/>
+        </w:rPr>
+        <w:t>පස</w:t>
+      </w:r>
+      <w:r>
+        <w:rPr>
+          <w:rFonts w:ascii="Times New Roman" w:eastAsia="Times New Roman" w:hAnsi="Times New Roman" w:cs="Times New Roman"/>
+          <w:sz w:val="24"/>
+          <w:szCs w:val="24"/>
+          <w:lang w:bidi="si-LK"/>
+        </w:rPr>
+        <w:t xml:space="preserve">, </w:t>
+      </w:r>
+      <w:r>
+        <w:rPr>
+          <w:rFonts w:ascii="Times New Roman" w:eastAsia="Times New Roman" w:hAnsi="Times New Roman" w:cs="Iskoola Pota"/>
+          <w:sz w:val="24"/>
+          <w:szCs w:val="24"/>
+          <w:cs/>
+          <w:lang w:bidi="si-LK"/>
+        </w:rPr>
+        <w:t>පර්වත</w:t>
+      </w:r>
+      <w:r>
+        <w:rPr>
+          <w:rFonts w:ascii="Times New Roman" w:eastAsia="Times New Roman" w:hAnsi="Times New Roman" w:cs="Times New Roman"/>
+          <w:sz w:val="24"/>
+          <w:szCs w:val="24"/>
+          <w:lang w:bidi="si-LK"/>
+        </w:rPr>
+        <w:t xml:space="preserve">, </w:t>
+      </w:r>
+      <w:r>
+        <w:rPr>
+          <w:rFonts w:ascii="Times New Roman" w:eastAsia="Times New Roman" w:hAnsi="Times New Roman" w:cs="Iskoola Pota"/>
+          <w:sz w:val="24"/>
+          <w:szCs w:val="24"/>
+          <w:cs/>
+          <w:lang w:bidi="si-LK"/>
+        </w:rPr>
+        <w:t>වනාන්තර</w:t>
+      </w:r>
+      <w:r>
+        <w:rPr>
+          <w:rFonts w:ascii="Times New Roman" w:eastAsia="Times New Roman" w:hAnsi="Times New Roman" w:cs="Times New Roman"/>
+          <w:sz w:val="24"/>
+          <w:szCs w:val="24"/>
+          <w:lang w:bidi="si-LK"/>
+        </w:rPr>
+        <w:t xml:space="preserve">, </w:t>
+      </w:r>
+      <w:r>
+        <w:rPr>
+          <w:rFonts w:ascii="Times New Roman" w:eastAsia="Times New Roman" w:hAnsi="Times New Roman" w:cs="Iskoola Pota"/>
+          <w:sz w:val="24"/>
+          <w:szCs w:val="24"/>
+          <w:cs/>
+          <w:lang w:bidi="si-LK"/>
+        </w:rPr>
+        <w:t>සත්වජීවින් හා ශාක ආදී සියල්ලම එකට එක්වී පරිසරය බවට පත්වේ. මිනිසුන්ගේ ජීවිතය පරිසරය මත සම්පුර්ණයෙන්ම රඳා පවතී. එබැවින්</w:t>
+      </w:r>
+      <w:r>
+        <w:rPr>
+          <w:rFonts w:ascii="Times New Roman" w:eastAsia="Times New Roman" w:hAnsi="Times New Roman" w:cs="Times New Roman"/>
+          <w:sz w:val="24"/>
+          <w:szCs w:val="24"/>
+          <w:lang w:bidi="si-LK"/>
+        </w:rPr>
+        <w:t xml:space="preserve">, </w:t>
+      </w:r>
+      <w:r>
+        <w:rPr>
+          <w:rFonts w:ascii="Times New Roman" w:eastAsia="Times New Roman" w:hAnsi="Times New Roman" w:cs="Iskoola Pota"/>
+          <w:sz w:val="24"/>
+          <w:szCs w:val="24"/>
+          <w:cs/>
+          <w:lang w:bidi="si-LK"/>
+        </w:rPr>
+        <w:t>පරිසරය සුරක්ෂිතව තබා ගැනීම අපේ වගකීමක් පමණක් නොව</w:t>
+      </w:r>
+      <w:r>
+        <w:rPr>
+          <w:rFonts w:ascii="Times New Roman" w:eastAsia="Times New Roman" w:hAnsi="Times New Roman" w:cs="Times New Roman"/>
+          <w:sz w:val="24"/>
+          <w:szCs w:val="24"/>
+          <w:lang w:bidi="si-LK"/>
+        </w:rPr>
+        <w:t xml:space="preserve">, </w:t>
+      </w:r>
+      <w:r>
+        <w:rPr>
+          <w:rFonts w:ascii="Times New Roman" w:eastAsia="Times New Roman" w:hAnsi="Times New Roman" w:cs="Iskoola Pota"/>
+          <w:sz w:val="24"/>
+          <w:szCs w:val="24"/>
+          <w:cs/>
+          <w:lang w:bidi="si-LK"/>
+        </w:rPr>
+        <w:t>ඒක අත්‍යවශ්‍යතාවයක්ද වේ.</w:t>
       </w:r>
     </w:p>
     <w:p>
@@ -60,102 +174,197 @@
           <w:cs/>
           <w:lang w:bidi="si-LK"/>
         </w:rPr>
-        <w:t>අධ්‍යාපනය මඟින් පුද්ගලයාගේ බුද්ධිය</w:t>
-      </w:r>
-      <w:r>
-        <w:rPr>
-          <w:rFonts w:ascii="Times New Roman" w:eastAsia="Times New Roman" w:hAnsi="Times New Roman" w:cs="Times New Roman"/>
-          <w:sz w:val="24"/>
-          <w:szCs w:val="24"/>
-          <w:lang w:bidi="si-LK"/>
-        </w:rPr>
-        <w:t xml:space="preserve">, </w:t>
-      </w:r>
-      <w:r>
-        <w:rPr>
-          <w:rFonts w:ascii="Times New Roman" w:eastAsia="Times New Roman" w:hAnsi="Times New Roman" w:cs="Iskoola Pota"/>
-          <w:sz w:val="24"/>
-          <w:szCs w:val="24"/>
-          <w:cs/>
-          <w:lang w:bidi="si-LK"/>
-        </w:rPr>
-        <w:t>විවේකය</w:t>
-      </w:r>
-      <w:r>
-        <w:rPr>
-          <w:rFonts w:ascii="Times New Roman" w:eastAsia="Times New Roman" w:hAnsi="Times New Roman" w:cs="Times New Roman"/>
-          <w:sz w:val="24"/>
-          <w:szCs w:val="24"/>
-          <w:lang w:bidi="si-LK"/>
-        </w:rPr>
-        <w:t xml:space="preserve">, </w:t>
-      </w:r>
-      <w:r>
-        <w:rPr>
-          <w:rFonts w:ascii="Times New Roman" w:eastAsia="Times New Roman" w:hAnsi="Times New Roman" w:cs="Iskoola Pota"/>
-          <w:sz w:val="24"/>
-          <w:szCs w:val="24"/>
-          <w:cs/>
-          <w:lang w:bidi="si-LK"/>
-        </w:rPr>
-        <w:t>වටහා ගැනීම</w:t>
-      </w:r>
-      <w:r>
-        <w:rPr>
-          <w:rFonts w:ascii="Times New Roman" w:eastAsia="Times New Roman" w:hAnsi="Times New Roman" w:cs="Times New Roman"/>
-          <w:sz w:val="24"/>
-          <w:szCs w:val="24"/>
-          <w:lang w:bidi="si-LK"/>
-        </w:rPr>
-        <w:t xml:space="preserve">, </w:t>
-      </w:r>
-      <w:r>
-        <w:rPr>
-          <w:rFonts w:ascii="Times New Roman" w:eastAsia="Times New Roman" w:hAnsi="Times New Roman" w:cs="Iskoola Pota"/>
-          <w:sz w:val="24"/>
-          <w:szCs w:val="24"/>
-          <w:cs/>
-          <w:lang w:bidi="si-LK"/>
-        </w:rPr>
-        <w:t>යුතුකම් සහ වගකීම් පිළිබඳ අවබෝධය වර්ධනය වේ. එය තේරුම් ගැනීමක් සහ සිතීමේ හැකියාවක් පමණක් නොව</w:t>
-      </w:r>
-      <w:r>
-        <w:rPr>
-          <w:rFonts w:ascii="Times New Roman" w:eastAsia="Times New Roman" w:hAnsi="Times New Roman" w:cs="Times New Roman"/>
-          <w:sz w:val="24"/>
-          <w:szCs w:val="24"/>
-          <w:lang w:bidi="si-LK"/>
-        </w:rPr>
-        <w:t xml:space="preserve">, </w:t>
-      </w:r>
-      <w:r>
-        <w:rPr>
-          <w:rFonts w:ascii="Times New Roman" w:eastAsia="Times New Roman" w:hAnsi="Times New Roman" w:cs="Iskoola Pota"/>
-          <w:sz w:val="24"/>
-          <w:szCs w:val="24"/>
-          <w:cs/>
-          <w:lang w:bidi="si-LK"/>
-        </w:rPr>
-        <w:t>යහපත් හැසිරීම්</w:t>
-      </w:r>
-      <w:r>
-        <w:rPr>
-          <w:rFonts w:ascii="Times New Roman" w:eastAsia="Times New Roman" w:hAnsi="Times New Roman" w:cs="Times New Roman"/>
-          <w:sz w:val="24"/>
-          <w:szCs w:val="24"/>
-          <w:lang w:bidi="si-LK"/>
-        </w:rPr>
-        <w:t xml:space="preserve">, </w:t>
-      </w:r>
-      <w:r>
-        <w:rPr>
-          <w:rFonts w:ascii="Times New Roman" w:eastAsia="Times New Roman" w:hAnsi="Times New Roman" w:cs="Iskoola Pota"/>
-          <w:sz w:val="24"/>
-          <w:szCs w:val="24"/>
-          <w:cs/>
-          <w:lang w:bidi="si-LK"/>
-        </w:rPr>
-        <w:t>සමාජීය සංවේදන සහ උසස් මිනිස් ගුණාංග වර්ධනය කිරීම සඳහා ද මහත් උපකාරී වේ.</w:t>
+        <w:t>අපිට ජීවත්විය හැක්කේ පරිසරයෙන් ලැබෙන ජලය</w:t>
+      </w:r>
+      <w:r>
+        <w:rPr>
+          <w:rFonts w:ascii="Times New Roman" w:eastAsia="Times New Roman" w:hAnsi="Times New Roman" w:cs="Times New Roman"/>
+          <w:sz w:val="24"/>
+          <w:szCs w:val="24"/>
+          <w:lang w:bidi="si-LK"/>
+        </w:rPr>
+        <w:t xml:space="preserve">, </w:t>
+      </w:r>
+      <w:r>
+        <w:rPr>
+          <w:rFonts w:ascii="Times New Roman" w:eastAsia="Times New Roman" w:hAnsi="Times New Roman" w:cs="Iskoola Pota"/>
+          <w:sz w:val="24"/>
+          <w:szCs w:val="24"/>
+          <w:cs/>
+          <w:lang w:bidi="si-LK"/>
+        </w:rPr>
+        <w:t>වායුව සහ ආහාරය මතය. කෙසේ වෙතත්</w:t>
+      </w:r>
+      <w:r>
+        <w:rPr>
+          <w:rFonts w:ascii="Times New Roman" w:eastAsia="Times New Roman" w:hAnsi="Times New Roman" w:cs="Times New Roman"/>
+          <w:sz w:val="24"/>
+          <w:szCs w:val="24"/>
+          <w:lang w:bidi="si-LK"/>
+        </w:rPr>
+        <w:t xml:space="preserve">, </w:t>
+      </w:r>
+      <w:r>
+        <w:rPr>
+          <w:rFonts w:ascii="Times New Roman" w:eastAsia="Times New Roman" w:hAnsi="Times New Roman" w:cs="Iskoola Pota"/>
+          <w:sz w:val="24"/>
+          <w:szCs w:val="24"/>
+          <w:cs/>
+          <w:lang w:bidi="si-LK"/>
+        </w:rPr>
+        <w:t>නවීන යාන්ත්‍රිකීකරණය</w:t>
+      </w:r>
+      <w:r>
+        <w:rPr>
+          <w:rFonts w:ascii="Times New Roman" w:eastAsia="Times New Roman" w:hAnsi="Times New Roman" w:cs="Times New Roman"/>
+          <w:sz w:val="24"/>
+          <w:szCs w:val="24"/>
+          <w:lang w:bidi="si-LK"/>
+        </w:rPr>
+        <w:t xml:space="preserve">, </w:t>
+      </w:r>
+      <w:r>
+        <w:rPr>
+          <w:rFonts w:ascii="Times New Roman" w:eastAsia="Times New Roman" w:hAnsi="Times New Roman" w:cs="Iskoola Pota"/>
+          <w:sz w:val="24"/>
+          <w:szCs w:val="24"/>
+          <w:cs/>
+          <w:lang w:bidi="si-LK"/>
+        </w:rPr>
+        <w:t>කාර්මික ව්‍යාපෘති</w:t>
+      </w:r>
+      <w:r>
+        <w:rPr>
+          <w:rFonts w:ascii="Times New Roman" w:eastAsia="Times New Roman" w:hAnsi="Times New Roman" w:cs="Times New Roman"/>
+          <w:sz w:val="24"/>
+          <w:szCs w:val="24"/>
+          <w:lang w:bidi="si-LK"/>
+        </w:rPr>
+        <w:t xml:space="preserve">, </w:t>
+      </w:r>
+      <w:r>
+        <w:rPr>
+          <w:rFonts w:ascii="Times New Roman" w:eastAsia="Times New Roman" w:hAnsi="Times New Roman" w:cs="Iskoola Pota"/>
+          <w:sz w:val="24"/>
+          <w:szCs w:val="24"/>
+          <w:cs/>
+          <w:lang w:bidi="si-LK"/>
+        </w:rPr>
+        <w:t>වනාන්තර විනාශය</w:t>
+      </w:r>
+      <w:r>
+        <w:rPr>
+          <w:rFonts w:ascii="Times New Roman" w:eastAsia="Times New Roman" w:hAnsi="Times New Roman" w:cs="Times New Roman"/>
+          <w:sz w:val="24"/>
+          <w:szCs w:val="24"/>
+          <w:lang w:bidi="si-LK"/>
+        </w:rPr>
+        <w:t xml:space="preserve">, </w:t>
+      </w:r>
+      <w:r>
+        <w:rPr>
+          <w:rFonts w:ascii="Times New Roman" w:eastAsia="Times New Roman" w:hAnsi="Times New Roman" w:cs="Iskoola Pota"/>
+          <w:sz w:val="24"/>
+          <w:szCs w:val="24"/>
+          <w:cs/>
+          <w:lang w:bidi="si-LK"/>
+        </w:rPr>
+        <w:t>විෂ ද්‍රව්‍ය භාවිතය සහ අනියම් නගරගත වීම නිසා පරිසරය දැඩි ලෙස විනාශයට පත් වෙමින් පවතී. මේ අයුරින් පරිසරය විනාශ වීමෙන් පරිසර සමතුලිතතාව බිඳවැටෙයි. පරිණාමය</w:t>
+      </w:r>
+      <w:r>
+        <w:rPr>
+          <w:rFonts w:ascii="Times New Roman" w:eastAsia="Times New Roman" w:hAnsi="Times New Roman" w:cs="Times New Roman"/>
+          <w:sz w:val="24"/>
+          <w:szCs w:val="24"/>
+          <w:lang w:bidi="si-LK"/>
+        </w:rPr>
+        <w:t xml:space="preserve">, </w:t>
+      </w:r>
+      <w:r>
+        <w:rPr>
+          <w:rFonts w:ascii="Times New Roman" w:eastAsia="Times New Roman" w:hAnsi="Times New Roman" w:cs="Iskoola Pota"/>
+          <w:sz w:val="24"/>
+          <w:szCs w:val="24"/>
+          <w:cs/>
+          <w:lang w:bidi="si-LK"/>
+        </w:rPr>
+        <w:t>ජල හිඟය</w:t>
+      </w:r>
+      <w:r>
+        <w:rPr>
+          <w:rFonts w:ascii="Times New Roman" w:eastAsia="Times New Roman" w:hAnsi="Times New Roman" w:cs="Times New Roman"/>
+          <w:sz w:val="24"/>
+          <w:szCs w:val="24"/>
+          <w:lang w:bidi="si-LK"/>
+        </w:rPr>
+        <w:t xml:space="preserve">, </w:t>
+      </w:r>
+      <w:r>
+        <w:rPr>
+          <w:rFonts w:ascii="Times New Roman" w:eastAsia="Times New Roman" w:hAnsi="Times New Roman" w:cs="Iskoola Pota"/>
+          <w:sz w:val="24"/>
+          <w:szCs w:val="24"/>
+          <w:cs/>
+          <w:lang w:bidi="si-LK"/>
+        </w:rPr>
+        <w:t>උණුසුම් වාතය</w:t>
+      </w:r>
+      <w:r>
+        <w:rPr>
+          <w:rFonts w:ascii="Times New Roman" w:eastAsia="Times New Roman" w:hAnsi="Times New Roman" w:cs="Times New Roman"/>
+          <w:sz w:val="24"/>
+          <w:szCs w:val="24"/>
+          <w:lang w:bidi="si-LK"/>
+        </w:rPr>
+        <w:t xml:space="preserve">, </w:t>
+      </w:r>
+      <w:r>
+        <w:rPr>
+          <w:rFonts w:ascii="Times New Roman" w:eastAsia="Times New Roman" w:hAnsi="Times New Roman" w:cs="Iskoola Pota"/>
+          <w:sz w:val="24"/>
+          <w:szCs w:val="24"/>
+          <w:cs/>
+          <w:lang w:bidi="si-LK"/>
+        </w:rPr>
+        <w:t>වනාන්තර විනාශය</w:t>
+      </w:r>
+      <w:r>
+        <w:rPr>
+          <w:rFonts w:ascii="Times New Roman" w:eastAsia="Times New Roman" w:hAnsi="Times New Roman" w:cs="Times New Roman"/>
+          <w:sz w:val="24"/>
+          <w:szCs w:val="24"/>
+          <w:lang w:bidi="si-LK"/>
+        </w:rPr>
+        <w:t xml:space="preserve">, </w:t>
+      </w:r>
+      <w:r>
+        <w:rPr>
+          <w:rFonts w:ascii="Times New Roman" w:eastAsia="Times New Roman" w:hAnsi="Times New Roman" w:cs="Iskoola Pota"/>
+          <w:sz w:val="24"/>
+          <w:szCs w:val="24"/>
+          <w:cs/>
+          <w:lang w:bidi="si-LK"/>
+        </w:rPr>
+        <w:t>සත්ව විනාශය</w:t>
+      </w:r>
+      <w:r>
+        <w:rPr>
+          <w:rFonts w:ascii="Times New Roman" w:eastAsia="Times New Roman" w:hAnsi="Times New Roman" w:cs="Times New Roman"/>
+          <w:sz w:val="24"/>
+          <w:szCs w:val="24"/>
+          <w:lang w:bidi="si-LK"/>
+        </w:rPr>
+        <w:t xml:space="preserve">, </w:t>
+      </w:r>
+      <w:r>
+        <w:rPr>
+          <w:rFonts w:ascii="Times New Roman" w:eastAsia="Times New Roman" w:hAnsi="Times New Roman" w:cs="Iskoola Pota"/>
+          <w:sz w:val="24"/>
+          <w:szCs w:val="24"/>
+          <w:cs/>
+          <w:lang w:bidi="si-LK"/>
+        </w:rPr>
+        <w:t>වායු දූෂණය වැනි බරපතල ප්‍රතිවිපාක වලට හෙළිදරව් විය හැකිය.</w:t>
       </w:r>
     </w:p>
     <w:p>
@@ -176,45 +385,83 @@
           <w:cs/>
           <w:lang w:bidi="si-LK"/>
         </w:rPr>
-        <w:t>විද්‍යාත්මක හා තාක්ෂණික දැනුම තුළින් අධ්‍යාපනය ලැබූ පුද්ගලයෙක් තමන්ගේ ජීවිතය යහපත් කිරීම සඳහා පමණක් නොව</w:t>
-      </w:r>
-      <w:r>
-        <w:rPr>
-          <w:rFonts w:ascii="Times New Roman" w:eastAsia="Times New Roman" w:hAnsi="Times New Roman" w:cs="Times New Roman"/>
-          <w:sz w:val="24"/>
-          <w:szCs w:val="24"/>
-          <w:lang w:bidi="si-LK"/>
-        </w:rPr>
-        <w:t xml:space="preserve">, </w:t>
-      </w:r>
-      <w:r>
-        <w:rPr>
-          <w:rFonts w:ascii="Times New Roman" w:eastAsia="Times New Roman" w:hAnsi="Times New Roman" w:cs="Iskoola Pota"/>
-          <w:sz w:val="24"/>
-          <w:szCs w:val="24"/>
-          <w:cs/>
-          <w:lang w:bidi="si-LK"/>
-        </w:rPr>
-        <w:t>රටේ ආර්ථිකය</w:t>
-      </w:r>
-      <w:r>
-        <w:rPr>
-          <w:rFonts w:ascii="Times New Roman" w:eastAsia="Times New Roman" w:hAnsi="Times New Roman" w:cs="Times New Roman"/>
-          <w:sz w:val="24"/>
-          <w:szCs w:val="24"/>
-          <w:lang w:bidi="si-LK"/>
-        </w:rPr>
-        <w:t xml:space="preserve">, </w:t>
-      </w:r>
-      <w:r>
-        <w:rPr>
-          <w:rFonts w:ascii="Times New Roman" w:eastAsia="Times New Roman" w:hAnsi="Times New Roman" w:cs="Iskoola Pota"/>
-          <w:sz w:val="24"/>
-          <w:szCs w:val="24"/>
-          <w:cs/>
-          <w:lang w:bidi="si-LK"/>
-        </w:rPr>
-        <w:t>සමාජය සහ සංස්කෘතිය ද වර්ධනය කරයි. එවන් පුද්ගලයින් රටකට වටිනා සම්පතක් වෙති.</w:t>
+        <w:t>අපි පරිසරය ආරක්ෂා කළ යුත්තේ හෙට දිනයේ පරම්පරාවන්ට ජීවත්විය හැකි ලෝකයක් පවතින ලෙසයි. එය සිදු කරන්නේ තිරිඟු ගස් නට්ටාව</w:t>
+      </w:r>
+      <w:r>
+        <w:rPr>
+          <w:rFonts w:ascii="Times New Roman" w:eastAsia="Times New Roman" w:hAnsi="Times New Roman" w:cs="Times New Roman"/>
+          <w:sz w:val="24"/>
+          <w:szCs w:val="24"/>
+          <w:lang w:bidi="si-LK"/>
+        </w:rPr>
+        <w:t xml:space="preserve">, </w:t>
+      </w:r>
+      <w:r>
+        <w:rPr>
+          <w:rFonts w:ascii="Times New Roman" w:eastAsia="Times New Roman" w:hAnsi="Times New Roman" w:cs="Iskoola Pota"/>
+          <w:sz w:val="24"/>
+          <w:szCs w:val="24"/>
+          <w:cs/>
+          <w:lang w:bidi="si-LK"/>
+        </w:rPr>
+        <w:t>පුනර්චක්‍රය භාවිතය</w:t>
+      </w:r>
+      <w:r>
+        <w:rPr>
+          <w:rFonts w:ascii="Times New Roman" w:eastAsia="Times New Roman" w:hAnsi="Times New Roman" w:cs="Times New Roman"/>
+          <w:sz w:val="24"/>
+          <w:szCs w:val="24"/>
+          <w:lang w:bidi="si-LK"/>
+        </w:rPr>
+        <w:t xml:space="preserve">, </w:t>
+      </w:r>
+      <w:r>
+        <w:rPr>
+          <w:rFonts w:ascii="Times New Roman" w:eastAsia="Times New Roman" w:hAnsi="Times New Roman" w:cs="Iskoola Pota"/>
+          <w:sz w:val="24"/>
+          <w:szCs w:val="24"/>
+          <w:cs/>
+          <w:lang w:bidi="si-LK"/>
+        </w:rPr>
+        <w:t>විෂ ද්‍රව්‍ය වල අනුභවය අවම කිරීම</w:t>
+      </w:r>
+      <w:r>
+        <w:rPr>
+          <w:rFonts w:ascii="Times New Roman" w:eastAsia="Times New Roman" w:hAnsi="Times New Roman" w:cs="Times New Roman"/>
+          <w:sz w:val="24"/>
+          <w:szCs w:val="24"/>
+          <w:lang w:bidi="si-LK"/>
+        </w:rPr>
+        <w:t xml:space="preserve">, </w:t>
+      </w:r>
+      <w:r>
+        <w:rPr>
+          <w:rFonts w:ascii="Times New Roman" w:eastAsia="Times New Roman" w:hAnsi="Times New Roman" w:cs="Iskoola Pota"/>
+          <w:sz w:val="24"/>
+          <w:szCs w:val="24"/>
+          <w:cs/>
+          <w:lang w:bidi="si-LK"/>
+        </w:rPr>
+        <w:t>කසල වෙන්වීම</w:t>
+      </w:r>
+      <w:r>
+        <w:rPr>
+          <w:rFonts w:ascii="Times New Roman" w:eastAsia="Times New Roman" w:hAnsi="Times New Roman" w:cs="Times New Roman"/>
+          <w:sz w:val="24"/>
+          <w:szCs w:val="24"/>
+          <w:lang w:bidi="si-LK"/>
+        </w:rPr>
+        <w:t xml:space="preserve">, </w:t>
+      </w:r>
+      <w:r>
+        <w:rPr>
+          <w:rFonts w:ascii="Times New Roman" w:eastAsia="Times New Roman" w:hAnsi="Times New Roman" w:cs="Iskoola Pota"/>
+          <w:sz w:val="24"/>
+          <w:szCs w:val="24"/>
+          <w:cs/>
+          <w:lang w:bidi="si-LK"/>
+        </w:rPr>
+        <w:t>වාහන භාවිතය සිමා කිරීම වැනි ක්‍රියාමාර්ග මඟින්ය.</w:t>
       </w:r>
     </w:p>
     <w:p>
@@ -235,102 +482,45 @@
           <w:cs/>
           <w:lang w:bidi="si-LK"/>
         </w:rPr>
-        <w:t>තවද</w:t>
-      </w:r>
-      <w:r>
-        <w:rPr>
-          <w:rFonts w:ascii="Times New Roman" w:eastAsia="Times New Roman" w:hAnsi="Times New Roman" w:cs="Times New Roman"/>
-          <w:sz w:val="24"/>
-          <w:szCs w:val="24"/>
-          <w:lang w:bidi="si-LK"/>
-        </w:rPr>
-        <w:t xml:space="preserve">, </w:t>
-      </w:r>
-      <w:r>
-        <w:rPr>
-          <w:rFonts w:ascii="Times New Roman" w:eastAsia="Times New Roman" w:hAnsi="Times New Roman" w:cs="Iskoola Pota"/>
-          <w:sz w:val="24"/>
-          <w:szCs w:val="24"/>
-          <w:cs/>
-          <w:lang w:bidi="si-LK"/>
-        </w:rPr>
-        <w:t>නිවැරදි අධ්‍යාපනයක් ලබා දීමෙන් අපරාධ</w:t>
-      </w:r>
-      <w:r>
-        <w:rPr>
-          <w:rFonts w:ascii="Times New Roman" w:eastAsia="Times New Roman" w:hAnsi="Times New Roman" w:cs="Times New Roman"/>
-          <w:sz w:val="24"/>
-          <w:szCs w:val="24"/>
-          <w:lang w:bidi="si-LK"/>
-        </w:rPr>
-        <w:t xml:space="preserve">, </w:t>
-      </w:r>
-      <w:r>
-        <w:rPr>
-          <w:rFonts w:ascii="Times New Roman" w:eastAsia="Times New Roman" w:hAnsi="Times New Roman" w:cs="Iskoola Pota"/>
-          <w:sz w:val="24"/>
-          <w:szCs w:val="24"/>
-          <w:cs/>
-          <w:lang w:bidi="si-LK"/>
-        </w:rPr>
-        <w:t>වංචා</w:t>
-      </w:r>
-      <w:r>
-        <w:rPr>
-          <w:rFonts w:ascii="Times New Roman" w:eastAsia="Times New Roman" w:hAnsi="Times New Roman" w:cs="Times New Roman"/>
-          <w:sz w:val="24"/>
-          <w:szCs w:val="24"/>
-          <w:lang w:bidi="si-LK"/>
-        </w:rPr>
-        <w:t xml:space="preserve">, </w:t>
-      </w:r>
-      <w:r>
-        <w:rPr>
-          <w:rFonts w:ascii="Times New Roman" w:eastAsia="Times New Roman" w:hAnsi="Times New Roman" w:cs="Iskoola Pota"/>
-          <w:sz w:val="24"/>
-          <w:szCs w:val="24"/>
-          <w:cs/>
-          <w:lang w:bidi="si-LK"/>
-        </w:rPr>
-        <w:t>වංචා දූෂණය ආදී දුෂ්කරතා අවම කරමින්</w:t>
-      </w:r>
-      <w:r>
-        <w:rPr>
-          <w:rFonts w:ascii="Times New Roman" w:eastAsia="Times New Roman" w:hAnsi="Times New Roman" w:cs="Times New Roman"/>
-          <w:sz w:val="24"/>
-          <w:szCs w:val="24"/>
-          <w:lang w:bidi="si-LK"/>
-        </w:rPr>
-        <w:t xml:space="preserve">, </w:t>
-      </w:r>
-      <w:r>
-        <w:rPr>
-          <w:rFonts w:ascii="Times New Roman" w:eastAsia="Times New Roman" w:hAnsi="Times New Roman" w:cs="Iskoola Pota"/>
-          <w:sz w:val="24"/>
-          <w:szCs w:val="24"/>
-          <w:cs/>
-          <w:lang w:bidi="si-LK"/>
-        </w:rPr>
-        <w:t>සාමකාමී සමාජයක් ගොඩ නැංවිය හැකිය. අද වනවිට</w:t>
-      </w:r>
-      <w:r>
-        <w:rPr>
-          <w:rFonts w:ascii="Times New Roman" w:eastAsia="Times New Roman" w:hAnsi="Times New Roman" w:cs="Times New Roman"/>
-          <w:sz w:val="24"/>
-          <w:szCs w:val="24"/>
-          <w:lang w:bidi="si-LK"/>
-        </w:rPr>
-        <w:t xml:space="preserve">, </w:t>
-      </w:r>
-      <w:r>
-        <w:rPr>
-          <w:rFonts w:ascii="Times New Roman" w:eastAsia="Times New Roman" w:hAnsi="Times New Roman" w:cs="Iskoola Pota"/>
-          <w:sz w:val="24"/>
-          <w:szCs w:val="24"/>
-          <w:cs/>
-          <w:lang w:bidi="si-LK"/>
-        </w:rPr>
-        <w:t>ලෝකයේ බොහෝ රටවල් තම ජාතික ව්‍යාපෘති අතර අධ්‍යාපන ව්‍යාපෘතිවලට ඉහළම ප්‍රමුඛතාවය ලබා දී තිබේ.</w:t>
+        <w:t>පාසල් මට්ටමේ සිටම ළමුන්ට පරිසරය පිළිබඳ හොඳ අවබෝධයක් ලබා දීමත්</w:t>
+      </w:r>
+      <w:r>
+        <w:rPr>
+          <w:rFonts w:ascii="Times New Roman" w:eastAsia="Times New Roman" w:hAnsi="Times New Roman" w:cs="Times New Roman"/>
+          <w:sz w:val="24"/>
+          <w:szCs w:val="24"/>
+          <w:lang w:bidi="si-LK"/>
+        </w:rPr>
+        <w:t xml:space="preserve">, </w:t>
+      </w:r>
+      <w:r>
+        <w:rPr>
+          <w:rFonts w:ascii="Times New Roman" w:eastAsia="Times New Roman" w:hAnsi="Times New Roman" w:cs="Iskoola Pota"/>
+          <w:sz w:val="24"/>
+          <w:szCs w:val="24"/>
+          <w:cs/>
+          <w:lang w:bidi="si-LK"/>
+        </w:rPr>
+        <w:t>සමාජය තුළ පරිසරය සුරක්ෂා කිරීමේ වැදගත්කම පිළිබඳව දැනුවත් කිරීමත් ඉතාම වැදගත්ය. රජය විසින්ද නීතිමය ක්‍රියාමාර්ග රඳවාගෙන</w:t>
+      </w:r>
+      <w:r>
+        <w:rPr>
+          <w:rFonts w:ascii="Times New Roman" w:eastAsia="Times New Roman" w:hAnsi="Times New Roman" w:cs="Times New Roman"/>
+          <w:sz w:val="24"/>
+          <w:szCs w:val="24"/>
+          <w:lang w:bidi="si-LK"/>
+        </w:rPr>
+        <w:t xml:space="preserve">, </w:t>
+      </w:r>
+      <w:r>
+        <w:rPr>
+          <w:rFonts w:ascii="Times New Roman" w:eastAsia="Times New Roman" w:hAnsi="Times New Roman" w:cs="Iskoola Pota"/>
+          <w:sz w:val="24"/>
+          <w:szCs w:val="24"/>
+          <w:cs/>
+          <w:lang w:bidi="si-LK"/>
+        </w:rPr>
+        <w:t>පරිසරය සුරැකීම සඳහා වගකීම් දැරිය යුතුය.</w:t>
       </w:r>
     </w:p>
     <w:p>
@@ -351,123 +541,64 @@
           <w:cs/>
           <w:lang w:bidi="si-LK"/>
         </w:rPr>
-        <w:t>අධ්‍යාපනය විකසනය වන තරමට මිනිස්සුන් අතර සන්සුන් බව</w:t>
-      </w:r>
-      <w:r>
-        <w:rPr>
-          <w:rFonts w:ascii="Times New Roman" w:eastAsia="Times New Roman" w:hAnsi="Times New Roman" w:cs="Times New Roman"/>
-          <w:sz w:val="24"/>
-          <w:szCs w:val="24"/>
-          <w:lang w:bidi="si-LK"/>
-        </w:rPr>
-        <w:t xml:space="preserve">, </w:t>
-      </w:r>
-      <w:r>
-        <w:rPr>
-          <w:rFonts w:ascii="Times New Roman" w:eastAsia="Times New Roman" w:hAnsi="Times New Roman" w:cs="Iskoola Pota"/>
-          <w:sz w:val="24"/>
-          <w:szCs w:val="24"/>
-          <w:cs/>
-          <w:lang w:bidi="si-LK"/>
-        </w:rPr>
-        <w:t>බුද්ධිමත්ව හැසිරීම සහ තීරණාත්මක චින්තනය වර්ධනය වේ. එමඟින් පුද්ගලයා තමන්ගේ ජීවිතය පමණක් නොව</w:t>
-      </w:r>
-      <w:r>
-        <w:rPr>
-          <w:rFonts w:ascii="Times New Roman" w:eastAsia="Times New Roman" w:hAnsi="Times New Roman" w:cs="Times New Roman"/>
-          <w:sz w:val="24"/>
-          <w:szCs w:val="24"/>
-          <w:lang w:bidi="si-LK"/>
-        </w:rPr>
-        <w:t xml:space="preserve">, </w:t>
-      </w:r>
-      <w:r>
-        <w:rPr>
-          <w:rFonts w:ascii="Times New Roman" w:eastAsia="Times New Roman" w:hAnsi="Times New Roman" w:cs="Iskoola Pota"/>
-          <w:sz w:val="24"/>
-          <w:szCs w:val="24"/>
-          <w:cs/>
-          <w:lang w:bidi="si-LK"/>
-        </w:rPr>
-        <w:t>සම්පුර්ණ සමාජයම පරිහරණය කිරීමට හැකියාව ලබයි.</w:t>
-      </w:r>
-    </w:p>
-    <w:p>
-      <w:pPr>
-        <w:spacing w:before="100" w:beforeAutospacing="1" w:after="100" w:afterAutospacing="1" w:line="240" w:lineRule="auto"/>
-        <w:rPr>
-          <w:rFonts w:ascii="Times New Roman" w:eastAsia="Times New Roman" w:hAnsi="Times New Roman" w:cs="Times New Roman"/>
-          <w:sz w:val="24"/>
-          <w:szCs w:val="24"/>
-          <w:lang w:bidi="si-LK"/>
-        </w:rPr>
-      </w:pPr>
-      <w:r>
-        <w:rPr>
-          <w:rFonts w:ascii="Times New Roman" w:eastAsia="Times New Roman" w:hAnsi="Times New Roman" w:cs="Iskoola Pota"/>
-          <w:sz w:val="24"/>
-          <w:szCs w:val="24"/>
-          <w:cs/>
-          <w:lang w:bidi="si-LK"/>
-        </w:rPr>
-        <w:t>ඉතින්</w:t>
-      </w:r>
-      <w:r>
-        <w:rPr>
-          <w:rFonts w:ascii="Times New Roman" w:eastAsia="Times New Roman" w:hAnsi="Times New Roman" w:cs="Times New Roman"/>
-          <w:sz w:val="24"/>
-          <w:szCs w:val="24"/>
-          <w:lang w:bidi="si-LK"/>
-        </w:rPr>
-        <w:t xml:space="preserve">, </w:t>
-      </w:r>
-      <w:r>
-        <w:rPr>
-          <w:rFonts w:ascii="Times New Roman" w:eastAsia="Times New Roman" w:hAnsi="Times New Roman" w:cs="Iskoola Pota"/>
-          <w:sz w:val="24"/>
-          <w:szCs w:val="24"/>
-          <w:cs/>
-          <w:lang w:bidi="si-LK"/>
-        </w:rPr>
-        <w:t>අපි සියලු දෙනාම වටහා ගත යුතුම කරුණක් වන්නේ අධ්‍යාපනය වනාහි සැබෑ නිදහස බවයි. ඒ නිසා</w:t>
-      </w:r>
-      <w:r>
-        <w:rPr>
-          <w:rFonts w:ascii="Times New Roman" w:eastAsia="Times New Roman" w:hAnsi="Times New Roman" w:cs="Times New Roman"/>
-          <w:sz w:val="24"/>
-          <w:szCs w:val="24"/>
-          <w:lang w:bidi="si-LK"/>
-        </w:rPr>
-        <w:t xml:space="preserve">, </w:t>
-      </w:r>
-      <w:r>
-        <w:rPr>
-          <w:rFonts w:ascii="Times New Roman" w:eastAsia="Times New Roman" w:hAnsi="Times New Roman" w:cs="Iskoola Pota"/>
-          <w:sz w:val="24"/>
-          <w:szCs w:val="24"/>
-          <w:cs/>
-          <w:lang w:bidi="si-LK"/>
-        </w:rPr>
-        <w:t>අනාගතය උදෙසා බලාපොරොත්තු වන්නාවූ අප සැම</w:t>
-      </w:r>
-      <w:r>
-        <w:rPr>
-          <w:rFonts w:ascii="Times New Roman" w:eastAsia="Times New Roman" w:hAnsi="Times New Roman" w:cs="Times New Roman"/>
-          <w:sz w:val="24"/>
-          <w:szCs w:val="24"/>
-          <w:lang w:bidi="si-LK"/>
-        </w:rPr>
-        <w:t xml:space="preserve">, </w:t>
-      </w:r>
-      <w:r>
-        <w:rPr>
-          <w:rFonts w:ascii="Times New Roman" w:eastAsia="Times New Roman" w:hAnsi="Times New Roman" w:cs="Iskoola Pota"/>
-          <w:sz w:val="24"/>
-          <w:szCs w:val="24"/>
-          <w:cs/>
-          <w:lang w:bidi="si-LK"/>
-        </w:rPr>
-        <w:t>අධ්‍යාපනයට ඉහළ වටිනාකමක් ලබා දිය යුතුය. එය තරුණ පරපුර වෙනුවෙන් අප ලබා දිය යුතුම වටිනාතම දායකත්වයයි.</w:t>
+        <w:t>අවසානයේ</w:t>
+      </w:r>
+      <w:r>
+        <w:rPr>
+          <w:rFonts w:ascii="Times New Roman" w:eastAsia="Times New Roman" w:hAnsi="Times New Roman" w:cs="Times New Roman"/>
+          <w:sz w:val="24"/>
+          <w:szCs w:val="24"/>
+          <w:lang w:bidi="si-LK"/>
+        </w:rPr>
+        <w:t xml:space="preserve">, </w:t>
+      </w:r>
+      <w:r>
+        <w:rPr>
+          <w:rFonts w:ascii="Times New Roman" w:eastAsia="Times New Roman" w:hAnsi="Times New Roman" w:cs="Iskoola Pota"/>
+          <w:sz w:val="24"/>
+          <w:szCs w:val="24"/>
+          <w:cs/>
+          <w:lang w:bidi="si-LK"/>
+        </w:rPr>
+        <w:t>පරිසරය යනු අප ජීවත්වන ගෙදරමය. එය ආරක්ෂා කිරීම වගකීමක් පමණක් නොව</w:t>
+      </w:r>
+      <w:r>
+        <w:rPr>
+          <w:rFonts w:ascii="Times New Roman" w:eastAsia="Times New Roman" w:hAnsi="Times New Roman" w:cs="Times New Roman"/>
+          <w:sz w:val="24"/>
+          <w:szCs w:val="24"/>
+          <w:lang w:bidi="si-LK"/>
+        </w:rPr>
+        <w:t xml:space="preserve">, </w:t>
+      </w:r>
+      <w:r>
+        <w:rPr>
+          <w:rFonts w:ascii="Times New Roman" w:eastAsia="Times New Roman" w:hAnsi="Times New Roman" w:cs="Iskoola Pota"/>
+          <w:sz w:val="24"/>
+          <w:szCs w:val="24"/>
+          <w:cs/>
+          <w:lang w:bidi="si-LK"/>
+        </w:rPr>
+        <w:t>ජීවිතය දිගු කලයුතු සදාචාරමත් ක්‍රියාවක් බව අපි සැමට හඳුනා ගැනිය යුතුය. සදාචාරවන්ත පුරවැසියෙකු ලෙස</w:t>
+      </w:r>
+      <w:r>
+        <w:rPr>
+          <w:rFonts w:ascii="Times New Roman" w:eastAsia="Times New Roman" w:hAnsi="Times New Roman" w:cs="Times New Roman"/>
+          <w:sz w:val="24"/>
+          <w:szCs w:val="24"/>
+          <w:lang w:bidi="si-LK"/>
+        </w:rPr>
+        <w:t xml:space="preserve">, </w:t>
+      </w:r>
+      <w:r>
+        <w:rPr>
+          <w:rFonts w:ascii="Times New Roman" w:eastAsia="Times New Roman" w:hAnsi="Times New Roman" w:cs="Iskoola Pota"/>
+          <w:sz w:val="24"/>
+          <w:szCs w:val="24"/>
+          <w:cs/>
+          <w:lang w:bidi="si-LK"/>
+        </w:rPr>
+        <w:t>පරිසරය ආරක්ෂා කරමින් ජීවත් වීම අපගේ ප්‍රධාන වගකීම වේ.</w:t>
       </w:r>
     </w:p>
     <w:p>

</xml_diff>